<commit_message>
Enhancement. Align group name without empty spaces.
</commit_message>
<xml_diff>
--- a/resources/templates/Group.docx
+++ b/resources/templates/Group.docx
@@ -381,7 +381,24 @@
           <w:sz w:val="20"/>
           <w:u w:val="single"/>
         </w:rPr>
-        <w:t xml:space="preserve">            </w:t>
+        <w:t xml:space="preserve">   </w:t>
+      </w:r>
+      <w:r>
+        <w:rPr>
+          <w:rFonts w:ascii="Arial" w:hAnsi="Arial" w:cs="Arial"/>
+          <w:sz w:val="20"/>
+          <w:u w:val="single"/>
+          <w:lang w:val="uk-UA"/>
+        </w:rPr>
+        <w:t xml:space="preserve">     </w:t>
+      </w:r>
+      <w:r>
+        <w:rPr>
+          <w:rFonts w:ascii="Arial" w:hAnsi="Arial" w:cs="Arial"/>
+          <w:sz w:val="20"/>
+          <w:u w:val="single"/>
+        </w:rPr>
+        <w:t xml:space="preserve">         </w:t>
       </w:r>
       <w:bookmarkStart w:id="1" w:name="grypa"/>
       <w:bookmarkEnd w:id="1"/>
@@ -408,7 +425,24 @@
           <w:sz w:val="20"/>
           <w:u w:val="single"/>
         </w:rPr>
-        <w:t xml:space="preserve">                        </w:t>
+        <w:t xml:space="preserve">    </w:t>
+      </w:r>
+      <w:r>
+        <w:rPr>
+          <w:rFonts w:ascii="Arial" w:hAnsi="Arial" w:cs="Arial"/>
+          <w:sz w:val="20"/>
+          <w:u w:val="single"/>
+          <w:lang w:val="uk-UA"/>
+        </w:rPr>
+        <w:t>_</w:t>
+      </w:r>
+      <w:r>
+        <w:rPr>
+          <w:rFonts w:ascii="Arial" w:hAnsi="Arial" w:cs="Arial"/>
+          <w:sz w:val="20"/>
+          <w:u w:val="single"/>
+        </w:rPr>
+        <w:t xml:space="preserve">                    </w:t>
       </w:r>
       <w:r>
         <w:rPr>

</xml_diff>